<commit_message>
offline mobile tracker updated
</commit_message>
<xml_diff>
--- a/android/Offline mobile tracker.docx
+++ b/android/Offline mobile tracker.docx
@@ -88,7 +88,7 @@
           <w:sz w:val="30"/>
           <w:szCs w:val="30"/>
         </w:rPr>
-        <w:t xml:space="preserve">to meet the requirements of </w:t>
+        <w:t xml:space="preserve">to meet the requirements of a </w:t>
       </w:r>
       <w:proofErr w:type="gramStart"/>
       <w:r>
@@ -97,7 +97,15 @@
           <w:sz w:val="30"/>
           <w:szCs w:val="30"/>
         </w:rPr>
-        <w:t>an</w:t>
+        <w:t>user</w:t>
+      </w:r>
+      <w:r>
+        <w:rPr>
+          <w:rFonts w:ascii="Tahoma" w:hAnsi="Tahoma" w:cs="Tahoma"/>
+          <w:sz w:val="30"/>
+          <w:szCs w:val="30"/>
+        </w:rPr>
+        <w:t xml:space="preserve">  to</w:t>
       </w:r>
       <w:proofErr w:type="gramEnd"/>
       <w:r>
@@ -106,87 +114,39 @@
           <w:sz w:val="30"/>
           <w:szCs w:val="30"/>
         </w:rPr>
-        <w:t xml:space="preserve"> user</w:t>
-      </w:r>
-      <w:r>
-        <w:rPr>
-          <w:rFonts w:ascii="Tahoma" w:hAnsi="Tahoma" w:cs="Tahoma"/>
-          <w:sz w:val="30"/>
-          <w:szCs w:val="30"/>
-        </w:rPr>
-        <w:t xml:space="preserve"> </w:t>
-      </w:r>
-      <w:r>
-        <w:rPr>
-          <w:rFonts w:ascii="Tahoma" w:hAnsi="Tahoma" w:cs="Tahoma"/>
-          <w:sz w:val="30"/>
-          <w:szCs w:val="30"/>
-        </w:rPr>
-        <w:t>/</w:t>
-      </w:r>
-      <w:r>
-        <w:rPr>
-          <w:rFonts w:ascii="Tahoma" w:hAnsi="Tahoma" w:cs="Tahoma"/>
-          <w:sz w:val="30"/>
-          <w:szCs w:val="30"/>
-        </w:rPr>
-        <w:t xml:space="preserve"> employer / Parent / Manager to monitor </w:t>
-      </w:r>
-      <w:r>
-        <w:rPr>
-          <w:rFonts w:ascii="Tahoma" w:hAnsi="Tahoma" w:cs="Tahoma"/>
-          <w:sz w:val="30"/>
-          <w:szCs w:val="30"/>
-        </w:rPr>
-        <w:t>their Employees</w:t>
-      </w:r>
-      <w:r>
-        <w:rPr>
-          <w:rFonts w:ascii="Tahoma" w:hAnsi="Tahoma" w:cs="Tahoma"/>
-          <w:sz w:val="30"/>
-          <w:szCs w:val="30"/>
-        </w:rPr>
-        <w:t xml:space="preserve"> </w:t>
-      </w:r>
-      <w:r>
-        <w:rPr>
-          <w:rFonts w:ascii="Tahoma" w:hAnsi="Tahoma" w:cs="Tahoma"/>
-          <w:sz w:val="30"/>
-          <w:szCs w:val="30"/>
-        </w:rPr>
-        <w:t>/</w:t>
-      </w:r>
-      <w:r>
-        <w:rPr>
-          <w:rFonts w:ascii="Tahoma" w:hAnsi="Tahoma" w:cs="Tahoma"/>
-          <w:sz w:val="30"/>
-          <w:szCs w:val="30"/>
-        </w:rPr>
-        <w:t xml:space="preserve"> </w:t>
-      </w:r>
-      <w:r>
-        <w:rPr>
-          <w:rFonts w:ascii="Tahoma" w:hAnsi="Tahoma" w:cs="Tahoma"/>
-          <w:sz w:val="30"/>
-          <w:szCs w:val="30"/>
-        </w:rPr>
-        <w:t>Children/</w:t>
-      </w:r>
-      <w:r>
-        <w:rPr>
-          <w:rFonts w:ascii="Tahoma" w:hAnsi="Tahoma" w:cs="Tahoma"/>
-          <w:sz w:val="30"/>
-          <w:szCs w:val="30"/>
-        </w:rPr>
-        <w:t xml:space="preserve"> </w:t>
-      </w:r>
-      <w:r>
-        <w:rPr>
-          <w:rFonts w:ascii="Tahoma" w:hAnsi="Tahoma" w:cs="Tahoma"/>
-          <w:sz w:val="30"/>
-          <w:szCs w:val="30"/>
-        </w:rPr>
-        <w:t xml:space="preserve">Subordinates. This app is really helpful for those who are really concerned about the confidential data, if there is a mobile phone </w:t>
+        <w:t xml:space="preserve"> monitor </w:t>
+      </w:r>
+      <w:r>
+        <w:rPr>
+          <w:rFonts w:ascii="Tahoma" w:hAnsi="Tahoma" w:cs="Tahoma"/>
+          <w:sz w:val="30"/>
+          <w:szCs w:val="30"/>
+        </w:rPr>
+        <w:t xml:space="preserve">their </w:t>
+      </w:r>
+      <w:r>
+        <w:rPr>
+          <w:rFonts w:ascii="Tahoma" w:hAnsi="Tahoma" w:cs="Tahoma"/>
+          <w:sz w:val="30"/>
+          <w:szCs w:val="30"/>
+        </w:rPr>
+        <w:t xml:space="preserve">mobile phone’s </w:t>
+      </w:r>
+      <w:r>
+        <w:rPr>
+          <w:rFonts w:ascii="Tahoma" w:hAnsi="Tahoma" w:cs="Tahoma"/>
+          <w:sz w:val="30"/>
+          <w:szCs w:val="30"/>
+        </w:rPr>
+        <w:t>current location</w:t>
+      </w:r>
+      <w:r>
+        <w:rPr>
+          <w:rFonts w:ascii="Tahoma" w:hAnsi="Tahoma" w:cs="Tahoma"/>
+          <w:sz w:val="30"/>
+          <w:szCs w:val="30"/>
+        </w:rPr>
+        <w:t xml:space="preserve">. This app is really helpful for those who are really concerned about the confidential data, if there is a mobile phone </w:t>
       </w:r>
       <w:r>
         <w:rPr>
@@ -364,15 +324,7 @@
           <w:sz w:val="30"/>
           <w:szCs w:val="30"/>
         </w:rPr>
-        <w:t>GPS feasts on your Smartphone's battery (though not as much as the display does). Many users turn GPS off on their phones to extend battery life, and even apps use it cauti</w:t>
-      </w:r>
-      <w:r>
-        <w:rPr>
-          <w:rFonts w:ascii="Tahoma" w:hAnsi="Tahoma" w:cs="Tahoma"/>
-          <w:sz w:val="30"/>
-          <w:szCs w:val="30"/>
-        </w:rPr>
-        <w:t>ously.</w:t>
+        <w:t>GPS feasts on your Smartphone's battery (though not as much as the display does). Many users turn GPS off on their phones to extend battery life, and even apps use it cautiously.</w:t>
       </w:r>
       <w:r>
         <w:rPr>
@@ -434,16 +386,7 @@
           <w:sz w:val="30"/>
           <w:szCs w:val="30"/>
         </w:rPr>
-        <w:t xml:space="preserve"> </w:t>
-      </w:r>
-      <w:r>
-        <w:rPr>
-          <w:rFonts w:ascii="Tahoma" w:hAnsi="Tahoma" w:cs="Tahoma"/>
-          <w:sz w:val="30"/>
-          <w:szCs w:val="30"/>
-        </w:rPr>
-        <w:lastRenderedPageBreak/>
-        <w:t xml:space="preserve">access location services. Behind the scenes, the API combines GPS, </w:t>
+        <w:t xml:space="preserve"> access location services. Behind the scenes, the API combines GPS, </w:t>
       </w:r>
       <w:proofErr w:type="spellStart"/>
       <w:r>
@@ -606,54 +549,6 @@
           <w:szCs w:val="30"/>
         </w:rPr>
         <w:t>.</w:t>
-      </w:r>
-      <w:r>
-        <w:rPr>
-          <w:rFonts w:ascii="Tahoma" w:hAnsi="Tahoma" w:cs="Tahoma"/>
-          <w:sz w:val="30"/>
-          <w:szCs w:val="30"/>
-        </w:rPr>
-        <w:t xml:space="preserve"> </w:t>
-      </w:r>
-      <w:r>
-        <w:rPr>
-          <w:rFonts w:ascii="Tahoma" w:hAnsi="Tahoma" w:cs="Tahoma"/>
-          <w:sz w:val="30"/>
-          <w:szCs w:val="30"/>
-        </w:rPr>
-        <w:t>The authority can also moni</w:t>
-      </w:r>
-      <w:r>
-        <w:rPr>
-          <w:rFonts w:ascii="Tahoma" w:hAnsi="Tahoma" w:cs="Tahoma"/>
-          <w:sz w:val="30"/>
-          <w:szCs w:val="30"/>
-        </w:rPr>
-        <w:t>tor where their employee/child</w:t>
-      </w:r>
-      <w:r>
-        <w:rPr>
-          <w:rFonts w:ascii="Tahoma" w:hAnsi="Tahoma" w:cs="Tahoma"/>
-          <w:sz w:val="30"/>
-          <w:szCs w:val="30"/>
-        </w:rPr>
-        <w:t>.</w:t>
-      </w:r>
-      <w:r>
-        <w:rPr>
-          <w:rFonts w:ascii="Tahoma" w:hAnsi="Tahoma" w:cs="Tahoma"/>
-          <w:sz w:val="30"/>
-          <w:szCs w:val="30"/>
-        </w:rPr>
-        <w:t xml:space="preserve"> </w:t>
-      </w:r>
-      <w:r>
-        <w:rPr>
-          <w:rFonts w:ascii="Tahoma" w:hAnsi="Tahoma" w:cs="Tahoma"/>
-          <w:sz w:val="30"/>
-          <w:szCs w:val="30"/>
-        </w:rPr>
-        <w:t>This system is really very helpful for the Managers to monitor their Employee through mobile phones.</w:t>
       </w:r>
       <w:r>
         <w:rPr>
@@ -1348,6 +1243,7 @@
   <w:style w:type="character" w:default="1" w:styleId="DefaultParagraphFont">
     <w:name w:val="Default Paragraph Font"/>
     <w:uiPriority w:val="1"/>
+    <w:semiHidden/>
     <w:unhideWhenUsed/>
   </w:style>
   <w:style w:type="table" w:default="1" w:styleId="TableNormal">

</xml_diff>